<commit_message>
More drop test calcs_ignore final results for now
</commit_message>
<xml_diff>
--- a/PSAS Drop Test.docx
+++ b/PSAS Drop Test.docx
@@ -102,9 +102,6 @@
             <w:r>
               <w:t>0600</w:t>
             </w:r>
-            <w:r>
-              <w:t xml:space="preserve"> – 0615</w:t>
-            </w:r>
           </w:p>
         </w:tc>
         <w:tc>
@@ -131,8 +128,13 @@
           </w:tcPr>
           <w:p>
             <w:r>
-              <w:t>0615</w:t>
-            </w:r>
+              <w:t>06</w:t>
+            </w:r>
+            <w:r>
+              <w:t>00</w:t>
+            </w:r>
+            <w:bookmarkStart w:id="0" w:name="_GoBack"/>
+            <w:bookmarkEnd w:id="0"/>
             <w:r>
               <w:t xml:space="preserve"> – 0700</w:t>
             </w:r>
@@ -603,8 +605,6 @@
       <w:r>
         <w:t>Water</w:t>
       </w:r>
-      <w:bookmarkStart w:id="0" w:name="_GoBack"/>
-      <w:bookmarkEnd w:id="0"/>
     </w:p>
     <w:p>
       <w:pPr>

</xml_diff>

<commit_message>
little bit of drop calc work
</commit_message>
<xml_diff>
--- a/PSAS Drop Test.docx
+++ b/PSAS Drop Test.docx
@@ -2,6 +2,40 @@
 <file path=word/document.xml><?xml version="1.0" encoding="utf-8"?>
 <w:document xmlns:wpc="http://schemas.microsoft.com/office/word/2010/wordprocessingCanvas" xmlns:cx="http://schemas.microsoft.com/office/drawing/2014/chartex" xmlns:cx1="http://schemas.microsoft.com/office/drawing/2015/9/8/chartex" xmlns:cx2="http://schemas.microsoft.com/office/drawing/2015/10/21/chartex" xmlns:cx3="http://schemas.microsoft.com/office/drawing/2016/5/9/chartex" xmlns:cx4="http://schemas.microsoft.com/office/drawing/2016/5/10/chartex" xmlns:cx5="http://schemas.microsoft.com/office/drawing/2016/5/11/chartex" xmlns:cx6="http://schemas.microsoft.com/office/drawing/2016/5/12/chartex" xmlns:cx7="http://schemas.microsoft.com/office/drawing/2016/5/13/chartex" xmlns:cx8="http://schemas.microsoft.com/office/drawing/2016/5/14/chartex" xmlns:mc="http://schemas.openxmlformats.org/markup-compatibility/2006" xmlns:aink="http://schemas.microsoft.com/office/drawing/2016/ink" xmlns:am3d="http://schemas.microsoft.com/office/drawing/2017/model3d" xmlns:o="urn:schemas-microsoft-com:office:office" xmlns:r="http://schemas.openxmlformats.org/officeDocument/2006/relationships" xmlns:m="http://schemas.openxmlformats.org/officeDocument/2006/math" xmlns:v="urn:schemas-microsoft-com:vml" xmlns:wp14="http://schemas.microsoft.com/office/word/2010/wordprocessingDrawing" xmlns:wp="http://schemas.openxmlformats.org/drawingml/2006/wordprocessingDrawing" xmlns:w10="urn:schemas-microsoft-com:office:word" xmlns:w="http://schemas.openxmlformats.org/wordprocessingml/2006/main" xmlns:w14="http://schemas.microsoft.com/office/word/2010/wordml" xmlns:w15="http://schemas.microsoft.com/office/word/2012/wordml" xmlns:w16cid="http://schemas.microsoft.com/office/word/2016/wordml/cid" xmlns:w16se="http://schemas.microsoft.com/office/word/2015/wordml/symex" xmlns:wpg="http://schemas.microsoft.com/office/word/2010/wordprocessingGroup" xmlns:wpi="http://schemas.microsoft.com/office/word/2010/wordprocessingInk" xmlns:wne="http://schemas.microsoft.com/office/word/2006/wordml" xmlns:wps="http://schemas.microsoft.com/office/word/2010/wordprocessingShape" mc:Ignorable="w14 w15 w16se w16cid wp14">
   <w:body>
+    <w:p>
+      <w:pPr>
+        <w:rPr>
+          <w:u w:val="single"/>
+        </w:rPr>
+      </w:pPr>
+      <w:r>
+        <w:rPr>
+          <w:u w:val="single"/>
+        </w:rPr>
+        <w:t>To talk to Dan about:</w:t>
+      </w:r>
+    </w:p>
+    <w:p>
+      <w:r>
+        <w:t>Descents under drogue and main</w:t>
+      </w:r>
+    </w:p>
+    <w:p>
+      <w:r>
+        <w:t>What we want to do to test drop location</w:t>
+      </w:r>
+    </w:p>
+    <w:p>
+      <w:r>
+        <w:t>How people should be positioned for the ground crew</w:t>
+      </w:r>
+    </w:p>
+    <w:p>
+      <w:r>
+        <w:t>Review mission plan and possibly packing list</w:t>
+      </w:r>
+    </w:p>
+    <w:p/>
     <w:p>
       <w:pPr>
         <w:rPr>
@@ -89,7 +123,15 @@
             <w:tcW w:w="3116" w:type="dxa"/>
           </w:tcPr>
           <w:p>
-            <w:r>
+            <w:pPr>
+              <w:rPr>
+                <w:b/>
+              </w:rPr>
+            </w:pPr>
+            <w:r>
+              <w:rPr>
+                <w:b/>
+              </w:rPr>
               <w:t>Meet at PSU</w:t>
             </w:r>
           </w:p>
@@ -99,7 +141,15 @@
             <w:tcW w:w="3117" w:type="dxa"/>
           </w:tcPr>
           <w:p>
-            <w:r>
+            <w:pPr>
+              <w:rPr>
+                <w:b/>
+              </w:rPr>
+            </w:pPr>
+            <w:r>
+              <w:rPr>
+                <w:b/>
+              </w:rPr>
               <w:t>0600</w:t>
             </w:r>
           </w:p>
@@ -133,8 +183,6 @@
             <w:r>
               <w:t>00</w:t>
             </w:r>
-            <w:bookmarkStart w:id="0" w:name="_GoBack"/>
-            <w:bookmarkEnd w:id="0"/>
             <w:r>
               <w:t xml:space="preserve"> – 0700</w:t>
             </w:r>
@@ -177,7 +225,13 @@
           </w:tcPr>
           <w:p>
             <w:r>
-              <w:t xml:space="preserve">~3 </w:t>
+              <w:t>~3</w:t>
+            </w:r>
+            <w:r>
+              <w:t>-3.5</w:t>
+            </w:r>
+            <w:r>
+              <w:t xml:space="preserve"> </w:t>
             </w:r>
             <w:proofErr w:type="spellStart"/>
             <w:r>
@@ -265,6 +319,9 @@
             <w:r>
               <w:t>Meet up with the land owner</w:t>
             </w:r>
+            <w:r>
+              <w:t>, get into place</w:t>
+            </w:r>
           </w:p>
         </w:tc>
         <w:tc>
@@ -353,7 +410,15 @@
             <w:tcW w:w="3116" w:type="dxa"/>
           </w:tcPr>
           <w:p>
-            <w:r>
+            <w:pPr>
+              <w:rPr>
+                <w:b/>
+              </w:rPr>
+            </w:pPr>
+            <w:r>
+              <w:rPr>
+                <w:b/>
+              </w:rPr>
               <w:t>Drop!</w:t>
             </w:r>
           </w:p>
@@ -363,7 +428,15 @@
             <w:tcW w:w="3117" w:type="dxa"/>
           </w:tcPr>
           <w:p>
-            <w:r>
+            <w:pPr>
+              <w:rPr>
+                <w:b/>
+              </w:rPr>
+            </w:pPr>
+            <w:r>
+              <w:rPr>
+                <w:b/>
+              </w:rPr>
               <w:t>1140 – 1200</w:t>
             </w:r>
           </w:p>
@@ -410,6 +483,43 @@
           </w:tcPr>
           <w:p>
             <w:r>
+              <w:t>Lunch break</w:t>
+            </w:r>
+          </w:p>
+        </w:tc>
+        <w:tc>
+          <w:tcPr>
+            <w:tcW w:w="3117" w:type="dxa"/>
+          </w:tcPr>
+          <w:p>
+            <w:r>
+              <w:t xml:space="preserve">1215 </w:t>
+            </w:r>
+            <w:r>
+              <w:t>–</w:t>
+            </w:r>
+            <w:r>
+              <w:t xml:space="preserve"> 1345</w:t>
+            </w:r>
+            <w:r>
+              <w:t xml:space="preserve"> </w:t>
+            </w:r>
+          </w:p>
+        </w:tc>
+        <w:tc>
+          <w:tcPr>
+            <w:tcW w:w="3117" w:type="dxa"/>
+          </w:tcPr>
+          <w:p/>
+        </w:tc>
+      </w:tr>
+      <w:tr>
+        <w:tc>
+          <w:tcPr>
+            <w:tcW w:w="3116" w:type="dxa"/>
+          </w:tcPr>
+          <w:p>
+            <w:r>
               <w:t>Meet back at airport</w:t>
             </w:r>
           </w:p>
@@ -420,7 +530,211 @@
           </w:tcPr>
           <w:p>
             <w:r>
-              <w:t>1245 – go again?</w:t>
+              <w:t xml:space="preserve">1345 </w:t>
+            </w:r>
+            <w:r>
+              <w:t>–</w:t>
+            </w:r>
+            <w:r>
+              <w:t xml:space="preserve"> 1400</w:t>
+            </w:r>
+            <w:r>
+              <w:t xml:space="preserve"> </w:t>
+            </w:r>
+          </w:p>
+        </w:tc>
+        <w:tc>
+          <w:tcPr>
+            <w:tcW w:w="3117" w:type="dxa"/>
+          </w:tcPr>
+          <w:p/>
+        </w:tc>
+      </w:tr>
+      <w:tr>
+        <w:tc>
+          <w:tcPr>
+            <w:tcW w:w="3116" w:type="dxa"/>
+          </w:tcPr>
+          <w:p>
+            <w:r>
+              <w:t>Cars take off to ranch</w:t>
+            </w:r>
+          </w:p>
+        </w:tc>
+        <w:tc>
+          <w:tcPr>
+            <w:tcW w:w="3117" w:type="dxa"/>
+          </w:tcPr>
+          <w:p>
+            <w:r>
+              <w:t xml:space="preserve">1400 – 1445 </w:t>
+            </w:r>
+          </w:p>
+        </w:tc>
+        <w:tc>
+          <w:tcPr>
+            <w:tcW w:w="3117" w:type="dxa"/>
+          </w:tcPr>
+          <w:p>
+            <w:r>
+              <w:t>This includes get in place time</w:t>
+            </w:r>
+          </w:p>
+        </w:tc>
+      </w:tr>
+      <w:tr>
+        <w:tc>
+          <w:tcPr>
+            <w:tcW w:w="3116" w:type="dxa"/>
+          </w:tcPr>
+          <w:p>
+            <w:r>
+              <w:t>Plane takes off</w:t>
+            </w:r>
+          </w:p>
+        </w:tc>
+        <w:tc>
+          <w:tcPr>
+            <w:tcW w:w="3117" w:type="dxa"/>
+          </w:tcPr>
+          <w:p>
+            <w:r>
+              <w:t xml:space="preserve">1430 – 1445 </w:t>
+            </w:r>
+          </w:p>
+        </w:tc>
+        <w:tc>
+          <w:tcPr>
+            <w:tcW w:w="3117" w:type="dxa"/>
+          </w:tcPr>
+          <w:p/>
+        </w:tc>
+      </w:tr>
+      <w:tr>
+        <w:tc>
+          <w:tcPr>
+            <w:tcW w:w="3116" w:type="dxa"/>
+          </w:tcPr>
+          <w:p>
+            <w:pPr>
+              <w:rPr>
+                <w:b/>
+              </w:rPr>
+            </w:pPr>
+            <w:r>
+              <w:rPr>
+                <w:b/>
+              </w:rPr>
+              <w:t>Drop!</w:t>
+            </w:r>
+          </w:p>
+        </w:tc>
+        <w:tc>
+          <w:tcPr>
+            <w:tcW w:w="3117" w:type="dxa"/>
+          </w:tcPr>
+          <w:p>
+            <w:pPr>
+              <w:rPr>
+                <w:b/>
+              </w:rPr>
+            </w:pPr>
+            <w:r>
+              <w:rPr>
+                <w:b/>
+              </w:rPr>
+              <w:t>1445 – 1505</w:t>
+            </w:r>
+          </w:p>
+        </w:tc>
+        <w:tc>
+          <w:tcPr>
+            <w:tcW w:w="3117" w:type="dxa"/>
+          </w:tcPr>
+          <w:p/>
+        </w:tc>
+      </w:tr>
+      <w:tr>
+        <w:tc>
+          <w:tcPr>
+            <w:tcW w:w="3116" w:type="dxa"/>
+          </w:tcPr>
+          <w:p>
+            <w:r>
+              <w:t>Recover</w:t>
+            </w:r>
+          </w:p>
+        </w:tc>
+        <w:tc>
+          <w:tcPr>
+            <w:tcW w:w="3117" w:type="dxa"/>
+          </w:tcPr>
+          <w:p>
+            <w:r>
+              <w:t xml:space="preserve">1505 – 1520 </w:t>
+            </w:r>
+          </w:p>
+        </w:tc>
+        <w:tc>
+          <w:tcPr>
+            <w:tcW w:w="3117" w:type="dxa"/>
+          </w:tcPr>
+          <w:p/>
+        </w:tc>
+      </w:tr>
+      <w:tr>
+        <w:tc>
+          <w:tcPr>
+            <w:tcW w:w="3116" w:type="dxa"/>
+          </w:tcPr>
+          <w:p>
+            <w:pPr>
+              <w:rPr>
+                <w:b/>
+              </w:rPr>
+            </w:pPr>
+            <w:r>
+              <w:rPr>
+                <w:b/>
+              </w:rPr>
+              <w:t xml:space="preserve">Head home </w:t>
+            </w:r>
+            <w:r>
+              <w:rPr>
+                <mc:AlternateContent>
+                  <mc:Choice Requires="w16se"/>
+                  <mc:Fallback>
+                    <w:rFonts w:ascii="Segoe UI Emoji" w:eastAsia="Segoe UI Emoji" w:hAnsi="Segoe UI Emoji" w:cs="Segoe UI Emoji"/>
+                  </mc:Fallback>
+                </mc:AlternateContent>
+                <w:b/>
+              </w:rPr>
+              <mc:AlternateContent>
+                <mc:Choice Requires="w16se">
+                  <w16se:symEx w16se:font="Segoe UI Emoji" w16se:char="1F60A"/>
+                </mc:Choice>
+                <mc:Fallback>
+                  <w:t>😊</w:t>
+                </mc:Fallback>
+              </mc:AlternateContent>
+            </w:r>
+          </w:p>
+        </w:tc>
+        <w:tc>
+          <w:tcPr>
+            <w:tcW w:w="3117" w:type="dxa"/>
+          </w:tcPr>
+          <w:p>
+            <w:pPr>
+              <w:rPr>
+                <w:b/>
+              </w:rPr>
+            </w:pPr>
+            <w:r>
+              <w:rPr>
+                <w:b/>
+              </w:rPr>
+              <w:t xml:space="preserve">1530 – 1900 </w:t>
             </w:r>
           </w:p>
         </w:tc>
@@ -603,6 +917,31 @@
         </w:numPr>
       </w:pPr>
       <w:r>
+        <w:t>Sand bag + attachments for the bag + sand</w:t>
+      </w:r>
+    </w:p>
+    <w:p>
+      <w:pPr>
+        <w:pStyle w:val="ListParagraph"/>
+        <w:numPr>
+          <w:ilvl w:val="0"/>
+          <w:numId w:val="1"/>
+        </w:numPr>
+      </w:pPr>
+      <w:r>
+        <w:lastRenderedPageBreak/>
+        <w:t>Harness</w:t>
+      </w:r>
+    </w:p>
+    <w:p>
+      <w:pPr>
+        <w:pStyle w:val="ListParagraph"/>
+        <w:numPr>
+          <w:ilvl w:val="0"/>
+          <w:numId w:val="1"/>
+        </w:numPr>
+      </w:pPr>
+      <w:r>
         <w:t>Water</w:t>
       </w:r>
     </w:p>
@@ -615,8 +954,313 @@
         </w:numPr>
       </w:pPr>
       <w:r>
-        <w:t>FINISH</w:t>
-      </w:r>
+        <w:t>Snacks</w:t>
+      </w:r>
+    </w:p>
+    <w:p/>
+    <w:p>
+      <w:pPr>
+        <w:rPr>
+          <w:u w:val="single"/>
+        </w:rPr>
+      </w:pPr>
+      <w:r>
+        <w:rPr>
+          <w:u w:val="single"/>
+        </w:rPr>
+        <w:t>Transportation Plan</w:t>
+      </w:r>
+    </w:p>
+    <w:p>
+      <w:pPr>
+        <w:rPr>
+          <w:b/>
+        </w:rPr>
+      </w:pPr>
+      <w:r>
+        <w:rPr>
+          <w:b/>
+        </w:rPr>
+        <w:t>Attendees</w:t>
+      </w:r>
+      <w:r>
+        <w:rPr>
+          <w:b/>
+        </w:rPr>
+        <w:t xml:space="preserve"> (</w:t>
+      </w:r>
+      <w:r>
+        <w:rPr>
+          <w:b/>
+          <w:highlight w:val="red"/>
+        </w:rPr>
+        <w:t>needs a ride</w:t>
+      </w:r>
+      <w:r>
+        <w:rPr>
+          <w:b/>
+        </w:rPr>
+        <w:t xml:space="preserve">, </w:t>
+      </w:r>
+      <w:r>
+        <w:rPr>
+          <w:b/>
+          <w:highlight w:val="green"/>
+        </w:rPr>
+        <w:t>driving self</w:t>
+      </w:r>
+      <w:r>
+        <w:rPr>
+          <w:b/>
+        </w:rPr>
+        <w:t xml:space="preserve">, </w:t>
+      </w:r>
+      <w:r>
+        <w:rPr>
+          <w:b/>
+          <w:highlight w:val="cyan"/>
+        </w:rPr>
+        <w:t>riding in plane</w:t>
+      </w:r>
+      <w:r>
+        <w:rPr>
+          <w:b/>
+        </w:rPr>
+        <w:t>)</w:t>
+      </w:r>
+    </w:p>
+    <w:p>
+      <w:pPr>
+        <w:pStyle w:val="ListParagraph"/>
+        <w:numPr>
+          <w:ilvl w:val="0"/>
+          <w:numId w:val="2"/>
+        </w:numPr>
+        <w:rPr>
+          <w:highlight w:val="cyan"/>
+        </w:rPr>
+      </w:pPr>
+      <w:r>
+        <w:rPr>
+          <w:highlight w:val="cyan"/>
+        </w:rPr>
+        <w:t>Marie</w:t>
+      </w:r>
+    </w:p>
+    <w:p>
+      <w:pPr>
+        <w:pStyle w:val="ListParagraph"/>
+        <w:numPr>
+          <w:ilvl w:val="0"/>
+          <w:numId w:val="2"/>
+        </w:numPr>
+        <w:rPr>
+          <w:highlight w:val="cyan"/>
+        </w:rPr>
+      </w:pPr>
+      <w:proofErr w:type="spellStart"/>
+      <w:r>
+        <w:rPr>
+          <w:highlight w:val="cyan"/>
+        </w:rPr>
+        <w:t>Risto</w:t>
+      </w:r>
+      <w:proofErr w:type="spellEnd"/>
+    </w:p>
+    <w:p>
+      <w:pPr>
+        <w:pStyle w:val="ListParagraph"/>
+        <w:numPr>
+          <w:ilvl w:val="0"/>
+          <w:numId w:val="2"/>
+        </w:numPr>
+        <w:rPr>
+          <w:highlight w:val="green"/>
+        </w:rPr>
+      </w:pPr>
+      <w:r>
+        <w:rPr>
+          <w:highlight w:val="green"/>
+        </w:rPr>
+        <w:t>William +2</w:t>
+      </w:r>
+    </w:p>
+    <w:p>
+      <w:pPr>
+        <w:pStyle w:val="ListParagraph"/>
+        <w:numPr>
+          <w:ilvl w:val="0"/>
+          <w:numId w:val="2"/>
+        </w:numPr>
+        <w:rPr>
+          <w:highlight w:val="green"/>
+        </w:rPr>
+      </w:pPr>
+      <w:r>
+        <w:rPr>
+          <w:highlight w:val="green"/>
+        </w:rPr>
+        <w:t>John</w:t>
+      </w:r>
+      <w:r>
+        <w:rPr>
+          <w:highlight w:val="green"/>
+        </w:rPr>
+        <w:t xml:space="preserve"> +1</w:t>
+      </w:r>
+    </w:p>
+    <w:p>
+      <w:pPr>
+        <w:pStyle w:val="ListParagraph"/>
+        <w:numPr>
+          <w:ilvl w:val="0"/>
+          <w:numId w:val="2"/>
+        </w:numPr>
+        <w:rPr>
+          <w:highlight w:val="red"/>
+        </w:rPr>
+      </w:pPr>
+      <w:r>
+        <w:rPr>
+          <w:highlight w:val="red"/>
+        </w:rPr>
+        <w:t>Eric</w:t>
+      </w:r>
+    </w:p>
+    <w:p>
+      <w:pPr>
+        <w:pStyle w:val="ListParagraph"/>
+        <w:numPr>
+          <w:ilvl w:val="0"/>
+          <w:numId w:val="2"/>
+        </w:numPr>
+      </w:pPr>
+      <w:r>
+        <w:t>Calvin?</w:t>
+      </w:r>
+    </w:p>
+    <w:p>
+      <w:pPr>
+        <w:pStyle w:val="ListParagraph"/>
+        <w:numPr>
+          <w:ilvl w:val="0"/>
+          <w:numId w:val="2"/>
+        </w:numPr>
+        <w:rPr>
+          <w:highlight w:val="green"/>
+        </w:rPr>
+      </w:pPr>
+      <w:r>
+        <w:rPr>
+          <w:highlight w:val="green"/>
+        </w:rPr>
+        <w:t>Andrew</w:t>
+      </w:r>
+      <w:r>
+        <w:rPr>
+          <w:highlight w:val="green"/>
+        </w:rPr>
+        <w:t xml:space="preserve"> +1</w:t>
+      </w:r>
+    </w:p>
+    <w:p>
+      <w:pPr>
+        <w:pStyle w:val="ListParagraph"/>
+        <w:numPr>
+          <w:ilvl w:val="0"/>
+          <w:numId w:val="2"/>
+        </w:numPr>
+        <w:rPr>
+          <w:highlight w:val="red"/>
+        </w:rPr>
+      </w:pPr>
+      <w:r>
+        <w:rPr>
+          <w:highlight w:val="red"/>
+        </w:rPr>
+        <w:t>Joe</w:t>
+      </w:r>
+    </w:p>
+    <w:p>
+      <w:pPr>
+        <w:pStyle w:val="ListParagraph"/>
+        <w:numPr>
+          <w:ilvl w:val="0"/>
+          <w:numId w:val="2"/>
+        </w:numPr>
+        <w:rPr>
+          <w:highlight w:val="green"/>
+        </w:rPr>
+      </w:pPr>
+      <w:r>
+        <w:rPr>
+          <w:highlight w:val="green"/>
+        </w:rPr>
+        <w:t>Mike</w:t>
+      </w:r>
+    </w:p>
+    <w:p>
+      <w:pPr>
+        <w:pStyle w:val="ListParagraph"/>
+        <w:numPr>
+          <w:ilvl w:val="0"/>
+          <w:numId w:val="2"/>
+        </w:numPr>
+      </w:pPr>
+      <w:r>
+        <w:t>Chris?</w:t>
+      </w:r>
+    </w:p>
+    <w:p>
+      <w:pPr>
+        <w:rPr>
+          <w:b/>
+        </w:rPr>
+      </w:pPr>
+      <w:r>
+        <w:rPr>
+          <w:b/>
+        </w:rPr>
+        <w:t>Available Seats</w:t>
+      </w:r>
+    </w:p>
+    <w:p>
+      <w:pPr>
+        <w:pStyle w:val="ListParagraph"/>
+        <w:numPr>
+          <w:ilvl w:val="0"/>
+          <w:numId w:val="1"/>
+        </w:numPr>
+      </w:pPr>
+      <w:r>
+        <w:t>John – 2</w:t>
+      </w:r>
+    </w:p>
+    <w:p>
+      <w:pPr>
+        <w:pStyle w:val="ListParagraph"/>
+        <w:numPr>
+          <w:ilvl w:val="1"/>
+          <w:numId w:val="1"/>
+        </w:numPr>
+      </w:pPr>
+      <w:r>
+        <w:t>Joe</w:t>
+      </w:r>
+    </w:p>
+    <w:p>
+      <w:pPr>
+        <w:pStyle w:val="ListParagraph"/>
+        <w:numPr>
+          <w:ilvl w:val="1"/>
+          <w:numId w:val="1"/>
+        </w:numPr>
+      </w:pPr>
+      <w:r>
+        <w:t>Eric</w:t>
+      </w:r>
+      <w:bookmarkStart w:id="0" w:name="_GoBack"/>
+      <w:bookmarkEnd w:id="0"/>
     </w:p>
     <w:sectPr>
       <w:pgSz w:w="12240" w:h="15840"/>
@@ -631,6 +1275,119 @@
 <file path=word/numbering.xml><?xml version="1.0" encoding="utf-8"?>
 <w:numbering xmlns:wpc="http://schemas.microsoft.com/office/word/2010/wordprocessingCanvas" xmlns:cx="http://schemas.microsoft.com/office/drawing/2014/chartex" xmlns:cx1="http://schemas.microsoft.com/office/drawing/2015/9/8/chartex" xmlns:cx2="http://schemas.microsoft.com/office/drawing/2015/10/21/chartex" xmlns:cx3="http://schemas.microsoft.com/office/drawing/2016/5/9/chartex" xmlns:cx4="http://schemas.microsoft.com/office/drawing/2016/5/10/chartex" xmlns:cx5="http://schemas.microsoft.com/office/drawing/2016/5/11/chartex" xmlns:cx6="http://schemas.microsoft.com/office/drawing/2016/5/12/chartex" xmlns:cx7="http://schemas.microsoft.com/office/drawing/2016/5/13/chartex" xmlns:cx8="http://schemas.microsoft.com/office/drawing/2016/5/14/chartex" xmlns:mc="http://schemas.openxmlformats.org/markup-compatibility/2006" xmlns:aink="http://schemas.microsoft.com/office/drawing/2016/ink" xmlns:am3d="http://schemas.microsoft.com/office/drawing/2017/model3d" xmlns:o="urn:schemas-microsoft-com:office:office" xmlns:r="http://schemas.openxmlformats.org/officeDocument/2006/relationships" xmlns:m="http://schemas.openxmlformats.org/officeDocument/2006/math" xmlns:v="urn:schemas-microsoft-com:vml" xmlns:wp14="http://schemas.microsoft.com/office/word/2010/wordprocessingDrawing" xmlns:wp="http://schemas.openxmlformats.org/drawingml/2006/wordprocessingDrawing" xmlns:w10="urn:schemas-microsoft-com:office:word" xmlns:w="http://schemas.openxmlformats.org/wordprocessingml/2006/main" xmlns:w14="http://schemas.microsoft.com/office/word/2010/wordml" xmlns:w15="http://schemas.microsoft.com/office/word/2012/wordml" xmlns:w16cid="http://schemas.microsoft.com/office/word/2016/wordml/cid" xmlns:w16se="http://schemas.microsoft.com/office/word/2015/wordml/symex" xmlns:wpg="http://schemas.microsoft.com/office/word/2010/wordprocessingGroup" xmlns:wpi="http://schemas.microsoft.com/office/word/2010/wordprocessingInk" xmlns:wne="http://schemas.microsoft.com/office/word/2006/wordml" xmlns:wps="http://schemas.microsoft.com/office/word/2010/wordprocessingShape" mc:Ignorable="w14 w15 w16se w16cid wp14">
   <w:abstractNum w:abstractNumId="0" w15:restartNumberingAfterBreak="0">
+    <w:nsid w:val="49A7589D"/>
+    <w:multiLevelType w:val="hybridMultilevel"/>
+    <w:tmpl w:val="7D6E5A7A"/>
+    <w:lvl w:ilvl="0" w:tplc="0409000F">
+      <w:start w:val="1"/>
+      <w:numFmt w:val="decimal"/>
+      <w:lvlText w:val="%1."/>
+      <w:lvlJc w:val="left"/>
+      <w:pPr>
+        <w:ind w:left="720" w:hanging="360"/>
+      </w:pPr>
+      <w:rPr>
+        <w:rFonts w:hint="default"/>
+      </w:rPr>
+    </w:lvl>
+    <w:lvl w:ilvl="1" w:tplc="04090003">
+      <w:start w:val="1"/>
+      <w:numFmt w:val="bullet"/>
+      <w:lvlText w:val="o"/>
+      <w:lvlJc w:val="left"/>
+      <w:pPr>
+        <w:ind w:left="1440" w:hanging="360"/>
+      </w:pPr>
+      <w:rPr>
+        <w:rFonts w:ascii="Courier New" w:hAnsi="Courier New" w:cs="Courier New" w:hint="default"/>
+      </w:rPr>
+    </w:lvl>
+    <w:lvl w:ilvl="2" w:tplc="04090005" w:tentative="1">
+      <w:start w:val="1"/>
+      <w:numFmt w:val="bullet"/>
+      <w:lvlText w:val=""/>
+      <w:lvlJc w:val="left"/>
+      <w:pPr>
+        <w:ind w:left="2160" w:hanging="360"/>
+      </w:pPr>
+      <w:rPr>
+        <w:rFonts w:ascii="Wingdings" w:hAnsi="Wingdings" w:hint="default"/>
+      </w:rPr>
+    </w:lvl>
+    <w:lvl w:ilvl="3" w:tplc="04090001" w:tentative="1">
+      <w:start w:val="1"/>
+      <w:numFmt w:val="bullet"/>
+      <w:lvlText w:val=""/>
+      <w:lvlJc w:val="left"/>
+      <w:pPr>
+        <w:ind w:left="2880" w:hanging="360"/>
+      </w:pPr>
+      <w:rPr>
+        <w:rFonts w:ascii="Symbol" w:hAnsi="Symbol" w:hint="default"/>
+      </w:rPr>
+    </w:lvl>
+    <w:lvl w:ilvl="4" w:tplc="04090003" w:tentative="1">
+      <w:start w:val="1"/>
+      <w:numFmt w:val="bullet"/>
+      <w:lvlText w:val="o"/>
+      <w:lvlJc w:val="left"/>
+      <w:pPr>
+        <w:ind w:left="3600" w:hanging="360"/>
+      </w:pPr>
+      <w:rPr>
+        <w:rFonts w:ascii="Courier New" w:hAnsi="Courier New" w:cs="Courier New" w:hint="default"/>
+      </w:rPr>
+    </w:lvl>
+    <w:lvl w:ilvl="5" w:tplc="04090005" w:tentative="1">
+      <w:start w:val="1"/>
+      <w:numFmt w:val="bullet"/>
+      <w:lvlText w:val=""/>
+      <w:lvlJc w:val="left"/>
+      <w:pPr>
+        <w:ind w:left="4320" w:hanging="360"/>
+      </w:pPr>
+      <w:rPr>
+        <w:rFonts w:ascii="Wingdings" w:hAnsi="Wingdings" w:hint="default"/>
+      </w:rPr>
+    </w:lvl>
+    <w:lvl w:ilvl="6" w:tplc="04090001" w:tentative="1">
+      <w:start w:val="1"/>
+      <w:numFmt w:val="bullet"/>
+      <w:lvlText w:val=""/>
+      <w:lvlJc w:val="left"/>
+      <w:pPr>
+        <w:ind w:left="5040" w:hanging="360"/>
+      </w:pPr>
+      <w:rPr>
+        <w:rFonts w:ascii="Symbol" w:hAnsi="Symbol" w:hint="default"/>
+      </w:rPr>
+    </w:lvl>
+    <w:lvl w:ilvl="7" w:tplc="04090003" w:tentative="1">
+      <w:start w:val="1"/>
+      <w:numFmt w:val="bullet"/>
+      <w:lvlText w:val="o"/>
+      <w:lvlJc w:val="left"/>
+      <w:pPr>
+        <w:ind w:left="5760" w:hanging="360"/>
+      </w:pPr>
+      <w:rPr>
+        <w:rFonts w:ascii="Courier New" w:hAnsi="Courier New" w:cs="Courier New" w:hint="default"/>
+      </w:rPr>
+    </w:lvl>
+    <w:lvl w:ilvl="8" w:tplc="04090005" w:tentative="1">
+      <w:start w:val="1"/>
+      <w:numFmt w:val="bullet"/>
+      <w:lvlText w:val=""/>
+      <w:lvlJc w:val="left"/>
+      <w:pPr>
+        <w:ind w:left="6480" w:hanging="360"/>
+      </w:pPr>
+      <w:rPr>
+        <w:rFonts w:ascii="Wingdings" w:hAnsi="Wingdings" w:hint="default"/>
+      </w:rPr>
+    </w:lvl>
+  </w:abstractNum>
+  <w:abstractNum w:abstractNumId="1" w15:restartNumberingAfterBreak="0">
     <w:nsid w:val="75B856C6"/>
     <w:multiLevelType w:val="hybridMultilevel"/>
     <w:tmpl w:val="853CDD68"/>
@@ -744,6 +1501,9 @@
     </w:lvl>
   </w:abstractNum>
   <w:num w:numId="1">
+    <w:abstractNumId w:val="1"/>
+  </w:num>
+  <w:num w:numId="2">
     <w:abstractNumId w:val="0"/>
   </w:num>
 </w:numbering>

</xml_diff>

<commit_message>
Just making sure everything is up-to-date
</commit_message>
<xml_diff>
--- a/PSAS Drop Test.docx
+++ b/PSAS Drop Test.docx
@@ -5,40 +5,6 @@
     <w:p>
       <w:pPr>
         <w:rPr>
-          <w:u w:val="single"/>
-        </w:rPr>
-      </w:pPr>
-      <w:r>
-        <w:rPr>
-          <w:u w:val="single"/>
-        </w:rPr>
-        <w:t>To talk to Dan about:</w:t>
-      </w:r>
-    </w:p>
-    <w:p>
-      <w:r>
-        <w:t>Descents under drogue and main</w:t>
-      </w:r>
-    </w:p>
-    <w:p>
-      <w:r>
-        <w:t>What we want to do to test drop location</w:t>
-      </w:r>
-    </w:p>
-    <w:p>
-      <w:r>
-        <w:t>How people should be positioned for the ground crew</w:t>
-      </w:r>
-    </w:p>
-    <w:p>
-      <w:r>
-        <w:t>Review mission plan and possibly packing list</w:t>
-      </w:r>
-    </w:p>
-    <w:p/>
-    <w:p>
-      <w:pPr>
-        <w:rPr>
           <w:b/>
           <w:u w:val="single"/>
         </w:rPr>
@@ -47,7 +13,13 @@
         <w:rPr>
           <w:u w:val="single"/>
         </w:rPr>
-        <w:t>PSAS Drop Test: Mission Plan</w:t>
+        <w:t>P</w:t>
+      </w:r>
+      <w:r>
+        <w:rPr>
+          <w:u w:val="single"/>
+        </w:rPr>
+        <w:t>SAS Drop Test: Mission Plan</w:t>
       </w:r>
     </w:p>
     <w:tbl>
@@ -929,7 +901,6 @@
         </w:numPr>
       </w:pPr>
       <w:r>
-        <w:lastRenderedPageBreak/>
         <w:t>Harness</w:t>
       </w:r>
     </w:p>
@@ -1063,6 +1034,7 @@
         <w:rPr>
           <w:highlight w:val="cyan"/>
         </w:rPr>
+        <w:lastRenderedPageBreak/>
         <w:t>Risto</w:t>
       </w:r>
       <w:proofErr w:type="spellEnd"/>
@@ -1138,6 +1110,9 @@
       <w:r>
         <w:t>Calvin?</w:t>
       </w:r>
+      <w:r>
+        <w:t xml:space="preserve"> – would be riding with William</w:t>
+      </w:r>
     </w:p>
     <w:p>
       <w:pPr>
@@ -1258,9 +1233,655 @@
       </w:pPr>
       <w:r>
         <w:t>Eric</w:t>
+      </w:r>
+    </w:p>
+    <w:p>
+      <w:pPr>
+        <w:rPr>
+          <w:u w:val="single"/>
+        </w:rPr>
+      </w:pPr>
+      <w:r>
+        <w:rPr>
+          <w:u w:val="single"/>
+        </w:rPr>
+        <w:t>Tasks Left to be Accomplished</w:t>
+      </w:r>
+    </w:p>
+    <w:p>
+      <w:pPr>
+        <w:pStyle w:val="ListParagraph"/>
+        <w:numPr>
+          <w:ilvl w:val="0"/>
+          <w:numId w:val="1"/>
+        </w:numPr>
+      </w:pPr>
+      <w:r>
+        <w:t>Line cutters</w:t>
+      </w:r>
+    </w:p>
+    <w:p>
+      <w:pPr>
+        <w:pStyle w:val="ListParagraph"/>
+        <w:numPr>
+          <w:ilvl w:val="1"/>
+          <w:numId w:val="1"/>
+        </w:numPr>
+      </w:pPr>
+      <w:r>
+        <w:rPr>
+          <w:highlight w:val="green"/>
+        </w:rPr>
+        <w:t>#1</w:t>
+      </w:r>
+      <w:r>
+        <w:t xml:space="preserve"> </w:t>
+      </w:r>
+      <w:r>
+        <w:t>Sharpen cutting heads</w:t>
+      </w:r>
+    </w:p>
+    <w:p>
+      <w:pPr>
+        <w:pStyle w:val="ListParagraph"/>
+        <w:numPr>
+          <w:ilvl w:val="0"/>
+          <w:numId w:val="1"/>
+        </w:numPr>
+      </w:pPr>
+      <w:r>
+        <w:rPr>
+          <w:highlight w:val="magenta"/>
+        </w:rPr>
+        <w:t>#3</w:t>
+      </w:r>
+      <w:r>
+        <w:t xml:space="preserve"> </w:t>
+      </w:r>
+      <w:r>
+        <w:t>Weight</w:t>
+      </w:r>
+      <w:r>
+        <w:t xml:space="preserve"> – </w:t>
+      </w:r>
+      <w:r>
+        <w:rPr>
+          <w:b/>
+        </w:rPr>
+        <w:t xml:space="preserve">deadline: Tuesday night </w:t>
+      </w:r>
+      <w:proofErr w:type="spellStart"/>
+      <w:r>
+        <w:rPr>
+          <w:b/>
+        </w:rPr>
+        <w:t>mtg</w:t>
+      </w:r>
+      <w:proofErr w:type="spellEnd"/>
+    </w:p>
+    <w:p>
+      <w:pPr>
+        <w:pStyle w:val="ListParagraph"/>
+        <w:numPr>
+          <w:ilvl w:val="1"/>
+          <w:numId w:val="1"/>
+        </w:numPr>
+      </w:pPr>
+      <w:r>
+        <w:t>Two sand bags</w:t>
+      </w:r>
+    </w:p>
+    <w:p>
+      <w:pPr>
+        <w:pStyle w:val="ListParagraph"/>
+        <w:numPr>
+          <w:ilvl w:val="1"/>
+          <w:numId w:val="1"/>
+        </w:numPr>
+      </w:pPr>
+      <w:r>
+        <w:t>Sand</w:t>
+      </w:r>
+    </w:p>
+    <w:p>
+      <w:pPr>
+        <w:pStyle w:val="ListParagraph"/>
+        <w:numPr>
+          <w:ilvl w:val="1"/>
+          <w:numId w:val="1"/>
+        </w:numPr>
+      </w:pPr>
+      <w:r>
+        <w:t>A way to attach the bag to the carabiner</w:t>
+      </w:r>
+    </w:p>
+    <w:p>
+      <w:pPr>
+        <w:pStyle w:val="ListParagraph"/>
+        <w:numPr>
+          <w:ilvl w:val="0"/>
+          <w:numId w:val="1"/>
+        </w:numPr>
+      </w:pPr>
+      <w:proofErr w:type="spellStart"/>
+      <w:r>
+        <w:t>eNSR</w:t>
+      </w:r>
+      <w:proofErr w:type="spellEnd"/>
+      <w:r>
+        <w:t xml:space="preserve"> Cap</w:t>
+      </w:r>
+    </w:p>
+    <w:p>
+      <w:pPr>
+        <w:pStyle w:val="ListParagraph"/>
+        <w:numPr>
+          <w:ilvl w:val="1"/>
+          <w:numId w:val="1"/>
+        </w:numPr>
+      </w:pPr>
+      <w:r>
+        <w:rPr>
+          <w:highlight w:val="green"/>
+        </w:rPr>
+        <w:t>#1</w:t>
+      </w:r>
+      <w:r>
+        <w:t xml:space="preserve"> </w:t>
+      </w:r>
+      <w:r>
+        <w:t>Maybe print another?</w:t>
+      </w:r>
+    </w:p>
+    <w:p>
+      <w:pPr>
+        <w:pStyle w:val="ListParagraph"/>
+        <w:numPr>
+          <w:ilvl w:val="2"/>
+          <w:numId w:val="1"/>
+        </w:numPr>
+      </w:pPr>
+      <w:r>
+        <w:t>Just in case</w:t>
+      </w:r>
+    </w:p>
+    <w:p>
+      <w:pPr>
+        <w:pStyle w:val="ListParagraph"/>
+        <w:numPr>
+          <w:ilvl w:val="0"/>
+          <w:numId w:val="1"/>
+        </w:numPr>
+      </w:pPr>
+      <w:r>
+        <w:t>Surgical tubing ring</w:t>
+      </w:r>
+    </w:p>
+    <w:p>
+      <w:pPr>
+        <w:pStyle w:val="ListParagraph"/>
+        <w:numPr>
+          <w:ilvl w:val="1"/>
+          <w:numId w:val="1"/>
+        </w:numPr>
+      </w:pPr>
+      <w:r>
+        <w:rPr>
+          <w:highlight w:val="yellow"/>
+        </w:rPr>
+        <w:t>#2</w:t>
+      </w:r>
+      <w:r>
+        <w:t xml:space="preserve"> </w:t>
+      </w:r>
+      <w:r>
+        <w:t>Mill out a small portion so that the RMAs can fully extend</w:t>
+      </w:r>
+    </w:p>
+    <w:p>
+      <w:pPr>
+        <w:pStyle w:val="ListParagraph"/>
+        <w:numPr>
+          <w:ilvl w:val="0"/>
+          <w:numId w:val="1"/>
+        </w:numPr>
+      </w:pPr>
+      <w:proofErr w:type="spellStart"/>
+      <w:r>
+        <w:t>eNSR</w:t>
+      </w:r>
+      <w:proofErr w:type="spellEnd"/>
+    </w:p>
+    <w:p>
+      <w:pPr>
+        <w:pStyle w:val="ListParagraph"/>
+        <w:numPr>
+          <w:ilvl w:val="1"/>
+          <w:numId w:val="1"/>
+        </w:numPr>
+      </w:pPr>
+      <w:r>
+        <w:rPr>
+          <w:highlight w:val="green"/>
+        </w:rPr>
+        <w:t>#1</w:t>
+      </w:r>
+      <w:r>
+        <w:t xml:space="preserve"> </w:t>
+      </w:r>
+      <w:r>
+        <w:t>Motor not moving</w:t>
+      </w:r>
+      <w:r>
+        <w:t xml:space="preserve"> – </w:t>
+      </w:r>
+      <w:r>
+        <w:rPr>
+          <w:b/>
+        </w:rPr>
+        <w:t xml:space="preserve">Decision due Tuesday night </w:t>
+      </w:r>
+      <w:proofErr w:type="spellStart"/>
+      <w:r>
+        <w:rPr>
+          <w:b/>
+        </w:rPr>
+        <w:t>mtg</w:t>
+      </w:r>
+      <w:proofErr w:type="spellEnd"/>
+    </w:p>
+    <w:p>
+      <w:pPr>
+        <w:pStyle w:val="ListParagraph"/>
+        <w:numPr>
+          <w:ilvl w:val="2"/>
+          <w:numId w:val="1"/>
+        </w:numPr>
+      </w:pPr>
+      <w:r>
+        <w:t>Needs to require less power</w:t>
+      </w:r>
+    </w:p>
+    <w:p>
+      <w:pPr>
+        <w:pStyle w:val="ListParagraph"/>
+        <w:numPr>
+          <w:ilvl w:val="2"/>
+          <w:numId w:val="1"/>
+        </w:numPr>
+      </w:pPr>
+      <w:r>
+        <w:t>Lubrication</w:t>
+      </w:r>
+    </w:p>
+    <w:p>
+      <w:pPr>
+        <w:pStyle w:val="ListParagraph"/>
+        <w:numPr>
+          <w:ilvl w:val="2"/>
+          <w:numId w:val="1"/>
+        </w:numPr>
+      </w:pPr>
+      <w:r>
+        <w:t>Fixing the surgical tubing ring – only partial solution</w:t>
+      </w:r>
+    </w:p>
+    <w:p>
+      <w:pPr>
+        <w:pStyle w:val="ListParagraph"/>
+        <w:numPr>
+          <w:ilvl w:val="2"/>
+          <w:numId w:val="1"/>
+        </w:numPr>
+      </w:pPr>
+      <w:r>
+        <w:t>Different motor?</w:t>
+      </w:r>
+    </w:p>
+    <w:p>
+      <w:pPr>
+        <w:pStyle w:val="ListParagraph"/>
+        <w:numPr>
+          <w:ilvl w:val="1"/>
+          <w:numId w:val="1"/>
+        </w:numPr>
+      </w:pPr>
+      <w:r>
+        <w:rPr>
+          <w:highlight w:val="green"/>
+        </w:rPr>
+        <w:t>#D</w:t>
+      </w:r>
+      <w:r>
+        <w:t xml:space="preserve"> </w:t>
+      </w:r>
+      <w:r>
+        <w:t>W</w:t>
+      </w:r>
+      <w:r>
+        <w:t>ant more data</w:t>
+      </w:r>
+    </w:p>
+    <w:p>
+      <w:pPr>
+        <w:pStyle w:val="ListParagraph"/>
+        <w:numPr>
+          <w:ilvl w:val="2"/>
+          <w:numId w:val="1"/>
+        </w:numPr>
+      </w:pPr>
+      <w:r>
+        <w:t>Teach Marie, John, and Will how to operate controller and get feedback</w:t>
+      </w:r>
+    </w:p>
+    <w:p>
+      <w:pPr>
+        <w:pStyle w:val="ListParagraph"/>
+        <w:numPr>
+          <w:ilvl w:val="2"/>
+          <w:numId w:val="1"/>
+        </w:numPr>
+      </w:pPr>
+      <w:proofErr w:type="spellStart"/>
+      <w:r>
+        <w:t>Bldc</w:t>
+      </w:r>
+      <w:proofErr w:type="spellEnd"/>
+      <w:r>
+        <w:t xml:space="preserve"> tool (app for running motor)</w:t>
       </w:r>
       <w:bookmarkStart w:id="0" w:name="_GoBack"/>
       <w:bookmarkEnd w:id="0"/>
+    </w:p>
+    <w:p>
+      <w:pPr>
+        <w:pStyle w:val="ListParagraph"/>
+        <w:numPr>
+          <w:ilvl w:val="1"/>
+          <w:numId w:val="1"/>
+        </w:numPr>
+      </w:pPr>
+      <w:r>
+        <w:rPr>
+          <w:highlight w:val="yellow"/>
+        </w:rPr>
+        <w:t>#2</w:t>
+      </w:r>
+      <w:r>
+        <w:t xml:space="preserve"> </w:t>
+      </w:r>
+      <w:r>
+        <w:t>Finalize how long voltage is applied to the line cutters</w:t>
+      </w:r>
+    </w:p>
+    <w:p>
+      <w:pPr>
+        <w:pStyle w:val="ListParagraph"/>
+        <w:numPr>
+          <w:ilvl w:val="2"/>
+          <w:numId w:val="1"/>
+        </w:numPr>
+      </w:pPr>
+      <w:r>
+        <w:t>More documentation on the line cutters during this</w:t>
+      </w:r>
+    </w:p>
+    <w:p>
+      <w:pPr>
+        <w:pStyle w:val="ListParagraph"/>
+        <w:numPr>
+          <w:ilvl w:val="1"/>
+          <w:numId w:val="1"/>
+        </w:numPr>
+      </w:pPr>
+      <w:r>
+        <w:t>Figure out IR sensors</w:t>
+      </w:r>
+    </w:p>
+    <w:p>
+      <w:pPr>
+        <w:pStyle w:val="ListParagraph"/>
+        <w:numPr>
+          <w:ilvl w:val="1"/>
+          <w:numId w:val="1"/>
+        </w:numPr>
+      </w:pPr>
+      <w:r>
+        <w:rPr>
+          <w:highlight w:val="magenta"/>
+        </w:rPr>
+        <w:t>#3</w:t>
+      </w:r>
+      <w:r>
+        <w:t xml:space="preserve"> </w:t>
+      </w:r>
+      <w:r>
+        <w:t>Run code more to make sure it is consistent/smooth</w:t>
+      </w:r>
+    </w:p>
+    <w:p>
+      <w:pPr>
+        <w:pStyle w:val="ListParagraph"/>
+        <w:numPr>
+          <w:ilvl w:val="2"/>
+          <w:numId w:val="1"/>
+        </w:numPr>
+      </w:pPr>
+      <w:r>
+        <w:t>Mitigate faults</w:t>
+      </w:r>
+    </w:p>
+    <w:p>
+      <w:pPr>
+        <w:pStyle w:val="ListParagraph"/>
+        <w:numPr>
+          <w:ilvl w:val="1"/>
+          <w:numId w:val="1"/>
+        </w:numPr>
+      </w:pPr>
+      <w:r>
+        <w:rPr>
+          <w:highlight w:val="magenta"/>
+        </w:rPr>
+        <w:t>#3</w:t>
+      </w:r>
+      <w:r>
+        <w:t xml:space="preserve"> </w:t>
+      </w:r>
+      <w:r>
+        <w:t xml:space="preserve">Rewrite code </w:t>
+      </w:r>
+      <w:r>
+        <w:t>to not just brute force motor time length</w:t>
+      </w:r>
+    </w:p>
+    <w:p>
+      <w:pPr>
+        <w:pStyle w:val="ListParagraph"/>
+        <w:numPr>
+          <w:ilvl w:val="1"/>
+          <w:numId w:val="1"/>
+        </w:numPr>
+      </w:pPr>
+      <w:r>
+        <w:rPr>
+          <w:highlight w:val="green"/>
+        </w:rPr>
+        <w:t>#D</w:t>
+      </w:r>
+      <w:r>
+        <w:t xml:space="preserve"> </w:t>
+      </w:r>
+      <w:r>
+        <w:t>Any other fail-safes we want to implement</w:t>
+      </w:r>
+    </w:p>
+    <w:p>
+      <w:pPr>
+        <w:pStyle w:val="ListParagraph"/>
+        <w:numPr>
+          <w:ilvl w:val="0"/>
+          <w:numId w:val="1"/>
+        </w:numPr>
+      </w:pPr>
+      <w:r>
+        <w:t>Static line</w:t>
+      </w:r>
+    </w:p>
+    <w:p>
+      <w:pPr>
+        <w:pStyle w:val="ListParagraph"/>
+        <w:numPr>
+          <w:ilvl w:val="1"/>
+          <w:numId w:val="1"/>
+        </w:numPr>
+      </w:pPr>
+      <w:r>
+        <w:rPr>
+          <w:highlight w:val="green"/>
+        </w:rPr>
+        <w:lastRenderedPageBreak/>
+        <w:t>#D</w:t>
+      </w:r>
+      <w:r>
+        <w:t xml:space="preserve"> </w:t>
+      </w:r>
+      <w:r>
+        <w:t>Buy a new, better audio cable</w:t>
+      </w:r>
+      <w:r>
+        <w:t xml:space="preserve"> – </w:t>
+      </w:r>
+      <w:r>
+        <w:rPr>
+          <w:b/>
+        </w:rPr>
+        <w:t xml:space="preserve">deadline Tuesday night </w:t>
+      </w:r>
+      <w:proofErr w:type="spellStart"/>
+      <w:r>
+        <w:rPr>
+          <w:b/>
+        </w:rPr>
+        <w:t>mtg</w:t>
+      </w:r>
+      <w:proofErr w:type="spellEnd"/>
+    </w:p>
+    <w:p>
+      <w:pPr>
+        <w:pStyle w:val="ListParagraph"/>
+        <w:numPr>
+          <w:ilvl w:val="2"/>
+          <w:numId w:val="1"/>
+        </w:numPr>
+      </w:pPr>
+      <w:r>
+        <w:t>One now shorts out</w:t>
+      </w:r>
+    </w:p>
+    <w:p>
+      <w:r>
+        <w:t>Pilot Requirements</w:t>
+      </w:r>
+    </w:p>
+    <w:p>
+      <w:pPr>
+        <w:pStyle w:val="ListParagraph"/>
+        <w:numPr>
+          <w:ilvl w:val="0"/>
+          <w:numId w:val="1"/>
+        </w:numPr>
+      </w:pPr>
+      <w:r>
+        <w:t>Just need good weather</w:t>
+      </w:r>
+    </w:p>
+    <w:p>
+      <w:pPr>
+        <w:pStyle w:val="ListParagraph"/>
+        <w:numPr>
+          <w:ilvl w:val="0"/>
+          <w:numId w:val="1"/>
+        </w:numPr>
+      </w:pPr>
+      <w:r>
+        <w:t>Anytime – a week would be nice, a few days is good too</w:t>
+      </w:r>
+    </w:p>
+    <w:p>
+      <w:pPr>
+        <w:pStyle w:val="ListParagraph"/>
+        <w:numPr>
+          <w:ilvl w:val="0"/>
+          <w:numId w:val="1"/>
+        </w:numPr>
+      </w:pPr>
+      <w:r>
+        <w:t>Next weekend would be fine</w:t>
+      </w:r>
+    </w:p>
+    <w:p>
+      <w:pPr>
+        <w:pStyle w:val="ListParagraph"/>
+        <w:numPr>
+          <w:ilvl w:val="0"/>
+          <w:numId w:val="1"/>
+        </w:numPr>
+      </w:pPr>
+      <w:r>
+        <w:t>We are Dan’s September flight</w:t>
+      </w:r>
+    </w:p>
+    <w:p>
+      <w:pPr>
+        <w:pStyle w:val="ListParagraph"/>
+        <w:numPr>
+          <w:ilvl w:val="0"/>
+          <w:numId w:val="1"/>
+        </w:numPr>
+      </w:pPr>
+      <w:r>
+        <w:t>There is a potential to take another aircraft</w:t>
+      </w:r>
+    </w:p>
+    <w:p>
+      <w:pPr>
+        <w:pStyle w:val="ListParagraph"/>
+        <w:numPr>
+          <w:ilvl w:val="1"/>
+          <w:numId w:val="1"/>
+        </w:numPr>
+      </w:pPr>
+      <w:r>
+        <w:t>Slower plane but that makes 3 available aircrafts</w:t>
+      </w:r>
+    </w:p>
+    <w:p/>
+    <w:p>
+      <w:r>
+        <w:t>Andrew’s comments</w:t>
+      </w:r>
+    </w:p>
+    <w:p>
+      <w:pPr>
+        <w:pStyle w:val="ListParagraph"/>
+        <w:numPr>
+          <w:ilvl w:val="0"/>
+          <w:numId w:val="1"/>
+        </w:numPr>
+      </w:pPr>
+      <w:r>
+        <w:t>Let’s push for next Sunday, Sept. 10</w:t>
+      </w:r>
+    </w:p>
+    <w:p>
+      <w:pPr>
+        <w:pStyle w:val="ListParagraph"/>
+        <w:numPr>
+          <w:ilvl w:val="0"/>
+          <w:numId w:val="1"/>
+        </w:numPr>
+      </w:pPr>
     </w:p>
     <w:sectPr>
       <w:pgSz w:w="12240" w:h="15840"/>
@@ -1415,7 +2036,7 @@
         <w:rFonts w:ascii="Courier New" w:hAnsi="Courier New" w:cs="Courier New" w:hint="default"/>
       </w:rPr>
     </w:lvl>
-    <w:lvl w:ilvl="2" w:tplc="04090005" w:tentative="1">
+    <w:lvl w:ilvl="2" w:tplc="04090005">
       <w:start w:val="1"/>
       <w:numFmt w:val="bullet"/>
       <w:lvlText w:val=""/>
@@ -1964,6 +2585,36 @@
       <w:contextualSpacing/>
     </w:pPr>
   </w:style>
+  <w:style w:type="paragraph" w:styleId="BalloonText">
+    <w:name w:val="Balloon Text"/>
+    <w:basedOn w:val="Normal"/>
+    <w:link w:val="BalloonTextChar"/>
+    <w:uiPriority w:val="99"/>
+    <w:semiHidden/>
+    <w:unhideWhenUsed/>
+    <w:rsid w:val="002637C3"/>
+    <w:pPr>
+      <w:spacing w:after="0" w:line="240" w:lineRule="auto"/>
+    </w:pPr>
+    <w:rPr>
+      <w:rFonts w:ascii="Segoe UI" w:hAnsi="Segoe UI" w:cs="Segoe UI"/>
+      <w:sz w:val="18"/>
+      <w:szCs w:val="18"/>
+    </w:rPr>
+  </w:style>
+  <w:style w:type="character" w:customStyle="1" w:styleId="BalloonTextChar">
+    <w:name w:val="Balloon Text Char"/>
+    <w:basedOn w:val="DefaultParagraphFont"/>
+    <w:link w:val="BalloonText"/>
+    <w:uiPriority w:val="99"/>
+    <w:semiHidden/>
+    <w:rsid w:val="002637C3"/>
+    <w:rPr>
+      <w:rFonts w:ascii="Segoe UI" w:hAnsi="Segoe UI" w:cs="Segoe UI"/>
+      <w:sz w:val="18"/>
+      <w:szCs w:val="18"/>
+    </w:rPr>
+  </w:style>
 </w:styles>
 </file>
 

</xml_diff>

<commit_message>
not sure what's getting updated with this push..
</commit_message>
<xml_diff>
--- a/PSAS Drop Test.docx
+++ b/PSAS Drop Test.docx
@@ -9,6 +9,8 @@
           <w:u w:val="single"/>
         </w:rPr>
       </w:pPr>
+      <w:bookmarkStart w:id="0" w:name="_GoBack"/>
+      <w:bookmarkEnd w:id="0"/>
       <w:r>
         <w:rPr>
           <w:u w:val="single"/>
@@ -122,7 +124,13 @@
               <w:rPr>
                 <w:b/>
               </w:rPr>
-              <w:t>0600</w:t>
+              <w:t>073</w:t>
+            </w:r>
+            <w:r>
+              <w:rPr>
+                <w:b/>
+              </w:rPr>
+              <w:t>0</w:t>
             </w:r>
           </w:p>
         </w:tc>
@@ -150,13 +158,16 @@
           </w:tcPr>
           <w:p>
             <w:r>
-              <w:t>06</w:t>
-            </w:r>
-            <w:r>
-              <w:t>00</w:t>
-            </w:r>
-            <w:r>
-              <w:t xml:space="preserve"> – 0700</w:t>
+              <w:t>073</w:t>
+            </w:r>
+            <w:r>
+              <w:t>0</w:t>
+            </w:r>
+            <w:r>
+              <w:t xml:space="preserve"> – 083</w:t>
+            </w:r>
+            <w:r>
+              <w:t>0</w:t>
             </w:r>
           </w:p>
         </w:tc>
@@ -184,10 +195,19 @@
           </w:tcPr>
           <w:p>
             <w:r>
-              <w:t>0700</w:t>
-            </w:r>
-            <w:r>
-              <w:t xml:space="preserve"> – 1030</w:t>
+              <w:t>0</w:t>
+            </w:r>
+            <w:r>
+              <w:t>830</w:t>
+            </w:r>
+            <w:r>
+              <w:t xml:space="preserve"> – 1</w:t>
+            </w:r>
+            <w:r>
+              <w:t>20</w:t>
+            </w:r>
+            <w:r>
+              <w:t>0</w:t>
             </w:r>
           </w:p>
         </w:tc>
@@ -233,10 +253,7 @@
           </w:tcPr>
           <w:p>
             <w:r>
-              <w:t>1030</w:t>
-            </w:r>
-            <w:r>
-              <w:t xml:space="preserve"> – 1045</w:t>
+              <w:t>1200 – 1215</w:t>
             </w:r>
           </w:p>
         </w:tc>
@@ -264,10 +281,13 @@
           </w:tcPr>
           <w:p>
             <w:r>
-              <w:t>1045</w:t>
-            </w:r>
-            <w:r>
-              <w:t xml:space="preserve"> – 1110</w:t>
+              <w:t>121</w:t>
+            </w:r>
+            <w:r>
+              <w:t>5</w:t>
+            </w:r>
+            <w:r>
+              <w:t xml:space="preserve"> – 1240</w:t>
             </w:r>
           </w:p>
         </w:tc>
@@ -302,10 +322,19 @@
           </w:tcPr>
           <w:p>
             <w:r>
-              <w:t>111</w:t>
-            </w:r>
-            <w:r>
-              <w:t>0 – 1130</w:t>
+              <w:t>1</w:t>
+            </w:r>
+            <w:r>
+              <w:t>24</w:t>
+            </w:r>
+            <w:r>
+              <w:t>0 – 1</w:t>
+            </w:r>
+            <w:r>
+              <w:t>30</w:t>
+            </w:r>
+            <w:r>
+              <w:t>0</w:t>
             </w:r>
           </w:p>
         </w:tc>
@@ -337,7 +366,10 @@
           </w:tcPr>
           <w:p>
             <w:r>
-              <w:t>1115 – 1130</w:t>
+              <w:t>1</w:t>
+            </w:r>
+            <w:r>
+              <w:t>300 – 1315</w:t>
             </w:r>
           </w:p>
         </w:tc>
@@ -365,7 +397,7 @@
           </w:tcPr>
           <w:p>
             <w:r>
-              <w:t>1130 – 1140</w:t>
+              <w:t>1315 – 1330</w:t>
             </w:r>
           </w:p>
         </w:tc>
@@ -409,213 +441,13 @@
               <w:rPr>
                 <w:b/>
               </w:rPr>
-              <w:t>1140 – 1200</w:t>
-            </w:r>
-          </w:p>
-        </w:tc>
-        <w:tc>
-          <w:tcPr>
-            <w:tcW w:w="3117" w:type="dxa"/>
-          </w:tcPr>
-          <w:p/>
-        </w:tc>
-      </w:tr>
-      <w:tr>
-        <w:tc>
-          <w:tcPr>
-            <w:tcW w:w="3116" w:type="dxa"/>
-          </w:tcPr>
-          <w:p>
-            <w:r>
-              <w:t>Recover</w:t>
-            </w:r>
-          </w:p>
-        </w:tc>
-        <w:tc>
-          <w:tcPr>
-            <w:tcW w:w="3117" w:type="dxa"/>
-          </w:tcPr>
-          <w:p>
-            <w:r>
-              <w:t>1200 – 1215</w:t>
-            </w:r>
-          </w:p>
-        </w:tc>
-        <w:tc>
-          <w:tcPr>
-            <w:tcW w:w="3117" w:type="dxa"/>
-          </w:tcPr>
-          <w:p/>
-        </w:tc>
-      </w:tr>
-      <w:tr>
-        <w:tc>
-          <w:tcPr>
-            <w:tcW w:w="3116" w:type="dxa"/>
-          </w:tcPr>
-          <w:p>
-            <w:r>
-              <w:t>Lunch break</w:t>
-            </w:r>
-          </w:p>
-        </w:tc>
-        <w:tc>
-          <w:tcPr>
-            <w:tcW w:w="3117" w:type="dxa"/>
-          </w:tcPr>
-          <w:p>
-            <w:r>
-              <w:t xml:space="preserve">1215 </w:t>
-            </w:r>
-            <w:r>
-              <w:t>–</w:t>
-            </w:r>
-            <w:r>
-              <w:t xml:space="preserve"> 1345</w:t>
-            </w:r>
-            <w:r>
-              <w:t xml:space="preserve"> </w:t>
-            </w:r>
-          </w:p>
-        </w:tc>
-        <w:tc>
-          <w:tcPr>
-            <w:tcW w:w="3117" w:type="dxa"/>
-          </w:tcPr>
-          <w:p/>
-        </w:tc>
-      </w:tr>
-      <w:tr>
-        <w:tc>
-          <w:tcPr>
-            <w:tcW w:w="3116" w:type="dxa"/>
-          </w:tcPr>
-          <w:p>
-            <w:r>
-              <w:t>Meet back at airport</w:t>
-            </w:r>
-          </w:p>
-        </w:tc>
-        <w:tc>
-          <w:tcPr>
-            <w:tcW w:w="3117" w:type="dxa"/>
-          </w:tcPr>
-          <w:p>
-            <w:r>
-              <w:t xml:space="preserve">1345 </w:t>
-            </w:r>
-            <w:r>
-              <w:t>–</w:t>
-            </w:r>
-            <w:r>
-              <w:t xml:space="preserve"> 1400</w:t>
-            </w:r>
-            <w:r>
-              <w:t xml:space="preserve"> </w:t>
-            </w:r>
-          </w:p>
-        </w:tc>
-        <w:tc>
-          <w:tcPr>
-            <w:tcW w:w="3117" w:type="dxa"/>
-          </w:tcPr>
-          <w:p/>
-        </w:tc>
-      </w:tr>
-      <w:tr>
-        <w:tc>
-          <w:tcPr>
-            <w:tcW w:w="3116" w:type="dxa"/>
-          </w:tcPr>
-          <w:p>
-            <w:r>
-              <w:t>Cars take off to ranch</w:t>
-            </w:r>
-          </w:p>
-        </w:tc>
-        <w:tc>
-          <w:tcPr>
-            <w:tcW w:w="3117" w:type="dxa"/>
-          </w:tcPr>
-          <w:p>
-            <w:r>
-              <w:t xml:space="preserve">1400 – 1445 </w:t>
-            </w:r>
-          </w:p>
-        </w:tc>
-        <w:tc>
-          <w:tcPr>
-            <w:tcW w:w="3117" w:type="dxa"/>
-          </w:tcPr>
-          <w:p>
-            <w:r>
-              <w:t>This includes get in place time</w:t>
-            </w:r>
-          </w:p>
-        </w:tc>
-      </w:tr>
-      <w:tr>
-        <w:tc>
-          <w:tcPr>
-            <w:tcW w:w="3116" w:type="dxa"/>
-          </w:tcPr>
-          <w:p>
-            <w:r>
-              <w:t>Plane takes off</w:t>
-            </w:r>
-          </w:p>
-        </w:tc>
-        <w:tc>
-          <w:tcPr>
-            <w:tcW w:w="3117" w:type="dxa"/>
-          </w:tcPr>
-          <w:p>
-            <w:r>
-              <w:t xml:space="preserve">1430 – 1445 </w:t>
-            </w:r>
-          </w:p>
-        </w:tc>
-        <w:tc>
-          <w:tcPr>
-            <w:tcW w:w="3117" w:type="dxa"/>
-          </w:tcPr>
-          <w:p/>
-        </w:tc>
-      </w:tr>
-      <w:tr>
-        <w:tc>
-          <w:tcPr>
-            <w:tcW w:w="3116" w:type="dxa"/>
-          </w:tcPr>
-          <w:p>
-            <w:pPr>
+              <w:t>1</w:t>
+            </w:r>
+            <w:r>
               <w:rPr>
                 <w:b/>
               </w:rPr>
-            </w:pPr>
-            <w:r>
-              <w:rPr>
-                <w:b/>
-              </w:rPr>
-              <w:t>Drop!</w:t>
-            </w:r>
-          </w:p>
-        </w:tc>
-        <w:tc>
-          <w:tcPr>
-            <w:tcW w:w="3117" w:type="dxa"/>
-          </w:tcPr>
-          <w:p>
-            <w:pPr>
-              <w:rPr>
-                <w:b/>
-              </w:rPr>
-            </w:pPr>
-            <w:r>
-              <w:rPr>
-                <w:b/>
-              </w:rPr>
-              <w:t>1445 – 1505</w:t>
+              <w:t>330 – 1350</w:t>
             </w:r>
           </w:p>
         </w:tc>
@@ -643,7 +475,13 @@
           </w:tcPr>
           <w:p>
             <w:r>
-              <w:t xml:space="preserve">1505 – 1520 </w:t>
+              <w:t>1</w:t>
+            </w:r>
+            <w:r>
+              <w:t>350 – 14</w:t>
+            </w:r>
+            <w:r>
+              <w:t>15</w:t>
             </w:r>
           </w:p>
         </w:tc>
@@ -660,11 +498,34 @@
             <w:tcW w:w="3116" w:type="dxa"/>
           </w:tcPr>
           <w:p>
-            <w:pPr>
-              <w:rPr>
-                <w:b/>
-              </w:rPr>
-            </w:pPr>
+            <w:r>
+              <w:t>Meet back at airport</w:t>
+            </w:r>
+          </w:p>
+        </w:tc>
+        <w:tc>
+          <w:tcPr>
+            <w:tcW w:w="3117" w:type="dxa"/>
+          </w:tcPr>
+          <w:p>
+            <w:r>
+              <w:t xml:space="preserve">1345 – 1400 </w:t>
+            </w:r>
+          </w:p>
+        </w:tc>
+        <w:tc>
+          <w:tcPr>
+            <w:tcW w:w="3117" w:type="dxa"/>
+          </w:tcPr>
+          <w:p/>
+        </w:tc>
+      </w:tr>
+      <w:tr>
+        <w:tc>
+          <w:tcPr>
+            <w:tcW w:w="3116" w:type="dxa"/>
+          </w:tcPr>
+          <w:p>
             <w:r>
               <w:rPr>
                 <w:b/>
@@ -697,17 +558,148 @@
             <w:tcW w:w="3117" w:type="dxa"/>
           </w:tcPr>
           <w:p>
+            <w:r>
+              <w:rPr>
+                <w:b/>
+              </w:rPr>
+              <w:t>1</w:t>
+            </w:r>
+            <w:r>
+              <w:rPr>
+                <w:b/>
+              </w:rPr>
+              <w:t>400 – 173</w:t>
+            </w:r>
+            <w:r>
+              <w:rPr>
+                <w:b/>
+              </w:rPr>
+              <w:t xml:space="preserve">0 </w:t>
+            </w:r>
+          </w:p>
+        </w:tc>
+        <w:tc>
+          <w:tcPr>
+            <w:tcW w:w="3117" w:type="dxa"/>
+          </w:tcPr>
+          <w:p/>
+        </w:tc>
+      </w:tr>
+      <w:tr>
+        <w:tc>
+          <w:tcPr>
+            <w:tcW w:w="3116" w:type="dxa"/>
+          </w:tcPr>
+          <w:p/>
+        </w:tc>
+        <w:tc>
+          <w:tcPr>
+            <w:tcW w:w="3117" w:type="dxa"/>
+          </w:tcPr>
+          <w:p/>
+        </w:tc>
+        <w:tc>
+          <w:tcPr>
+            <w:tcW w:w="3117" w:type="dxa"/>
+          </w:tcPr>
+          <w:p/>
+        </w:tc>
+      </w:tr>
+      <w:tr>
+        <w:tc>
+          <w:tcPr>
+            <w:tcW w:w="3116" w:type="dxa"/>
+          </w:tcPr>
+          <w:p/>
+        </w:tc>
+        <w:tc>
+          <w:tcPr>
+            <w:tcW w:w="3117" w:type="dxa"/>
+          </w:tcPr>
+          <w:p/>
+        </w:tc>
+        <w:tc>
+          <w:tcPr>
+            <w:tcW w:w="3117" w:type="dxa"/>
+          </w:tcPr>
+          <w:p/>
+        </w:tc>
+      </w:tr>
+      <w:tr>
+        <w:tc>
+          <w:tcPr>
+            <w:tcW w:w="3116" w:type="dxa"/>
+          </w:tcPr>
+          <w:p>
             <w:pPr>
               <w:rPr>
                 <w:b/>
               </w:rPr>
             </w:pPr>
-            <w:r>
+          </w:p>
+        </w:tc>
+        <w:tc>
+          <w:tcPr>
+            <w:tcW w:w="3117" w:type="dxa"/>
+          </w:tcPr>
+          <w:p>
+            <w:pPr>
               <w:rPr>
                 <w:b/>
               </w:rPr>
-              <w:t xml:space="preserve">1530 – 1900 </w:t>
-            </w:r>
+            </w:pPr>
+          </w:p>
+        </w:tc>
+        <w:tc>
+          <w:tcPr>
+            <w:tcW w:w="3117" w:type="dxa"/>
+          </w:tcPr>
+          <w:p/>
+        </w:tc>
+      </w:tr>
+      <w:tr>
+        <w:tc>
+          <w:tcPr>
+            <w:tcW w:w="3116" w:type="dxa"/>
+          </w:tcPr>
+          <w:p/>
+        </w:tc>
+        <w:tc>
+          <w:tcPr>
+            <w:tcW w:w="3117" w:type="dxa"/>
+          </w:tcPr>
+          <w:p/>
+        </w:tc>
+        <w:tc>
+          <w:tcPr>
+            <w:tcW w:w="3117" w:type="dxa"/>
+          </w:tcPr>
+          <w:p/>
+        </w:tc>
+      </w:tr>
+      <w:tr>
+        <w:tc>
+          <w:tcPr>
+            <w:tcW w:w="3116" w:type="dxa"/>
+          </w:tcPr>
+          <w:p>
+            <w:pPr>
+              <w:rPr>
+                <w:b/>
+              </w:rPr>
+            </w:pPr>
+          </w:p>
+        </w:tc>
+        <w:tc>
+          <w:tcPr>
+            <w:tcW w:w="3117" w:type="dxa"/>
+          </w:tcPr>
+          <w:p>
+            <w:pPr>
+              <w:rPr>
+                <w:b/>
+              </w:rPr>
+            </w:pPr>
           </w:p>
         </w:tc>
         <w:tc>
@@ -1556,10 +1548,7 @@
         <w:t xml:space="preserve"> </w:t>
       </w:r>
       <w:r>
-        <w:t>W</w:t>
-      </w:r>
-      <w:r>
-        <w:t>ant more data</w:t>
+        <w:t>Want more data</w:t>
       </w:r>
     </w:p>
     <w:p>
@@ -1590,8 +1579,6 @@
       <w:r>
         <w:t xml:space="preserve"> tool (app for running motor)</w:t>
       </w:r>
-      <w:bookmarkStart w:id="0" w:name="_GoBack"/>
-      <w:bookmarkEnd w:id="0"/>
     </w:p>
     <w:p>
       <w:pPr>

</xml_diff>